<commit_message>
rezsize anh o phan demo
</commit_message>
<xml_diff>
--- a/Bao_cao_nhom_An_Khoi_Thu_Thinh.docx
+++ b/Bao_cao_nhom_An_Khoi_Thu_Thinh.docx
@@ -1176,6 +1176,13 @@
     </w:p>
     <w:sdt>
       <w:sdtPr>
+        <w:rPr>
+          <w:rFonts w:ascii="Arial" w:eastAsia="Arial" w:hAnsi="Arial" w:cs="Arial"/>
+          <w:color w:val="auto"/>
+          <w:sz w:val="22"/>
+          <w:szCs w:val="22"/>
+          <w:lang w:val="vi"/>
+        </w:rPr>
         <w:id w:val="2075694820"/>
         <w:docPartObj>
           <w:docPartGallery w:val="Table of Contents"/>
@@ -1184,14 +1191,9 @@
       </w:sdtPr>
       <w:sdtEndPr>
         <w:rPr>
-          <w:rFonts w:ascii="Arial" w:eastAsia="Arial" w:hAnsi="Arial" w:cs="Arial"/>
           <w:b/>
           <w:bCs/>
           <w:noProof/>
-          <w:color w:val="auto"/>
-          <w:sz w:val="22"/>
-          <w:szCs w:val="22"/>
-          <w:lang w:val="vi"/>
         </w:rPr>
       </w:sdtEndPr>
       <w:sdtContent>
@@ -3540,6 +3542,7 @@
           <w:bCs/>
           <w:sz w:val="32"/>
           <w:szCs w:val="32"/>
+          <w:lang w:val="vi-VN"/>
         </w:rPr>
       </w:pPr>
       <w:bookmarkStart w:id="1" w:name="_Toc218212900"/>
@@ -4054,15 +4057,7 @@
           <w:sz w:val="28"/>
           <w:szCs w:val="28"/>
         </w:rPr>
-        <w:t>h</w:t>
-      </w:r>
-      <w:r>
-        <w:rPr>
-          <w:rFonts w:asciiTheme="majorHAnsi" w:hAnsiTheme="majorHAnsi" w:cstheme="majorHAnsi"/>
-          <w:sz w:val="28"/>
-          <w:szCs w:val="28"/>
-        </w:rPr>
-        <w:t>ệ thống nhận diện 22 chữ cái trong bảng chữ cái tiếng Việt, bao gồm: A, B, C, D, E, G, H, I, K, L, M, N, O, P, Q, R, S, T, U, V, X, Y</w:t>
+        <w:t>hệ thống nhận diện 22 chữ cái trong bảng chữ cái tiếng Việt, bao gồm: A, B, C, D, E, G, H, I, K, L, M, N, O, P, Q, R, S, T, U, V, X, Y</w:t>
       </w:r>
     </w:p>
     <w:p>
@@ -4080,6 +4075,7 @@
       <w:r>
         <w:rPr>
           <w:rFonts w:asciiTheme="majorHAnsi" w:hAnsiTheme="majorHAnsi" w:cstheme="majorHAnsi"/>
+          <w:noProof/>
           <w:sz w:val="28"/>
           <w:szCs w:val="28"/>
           <w:lang w:val="vi-VN"/>
@@ -5975,15 +5971,7 @@
           <w:sz w:val="28"/>
           <w:szCs w:val="28"/>
         </w:rPr>
-        <w:t>Với chiều cao sẽ là từ dòng y:y+h  và chiều rộng sẽ là x:x+</w:t>
-      </w:r>
-      <w:r>
-        <w:rPr>
-          <w:rFonts w:asciiTheme="majorHAnsi" w:hAnsiTheme="majorHAnsi" w:cstheme="majorHAnsi"/>
-          <w:sz w:val="28"/>
-          <w:szCs w:val="28"/>
-        </w:rPr>
-        <w:t>h</w:t>
+        <w:t>Với chiều cao sẽ là từ dòng y:y+h  và chiều rộng sẽ là x:x+h</w:t>
       </w:r>
       <w:r>
         <w:rPr>
@@ -6434,6 +6422,7 @@
       <w:r>
         <w:rPr>
           <w:rFonts w:asciiTheme="majorHAnsi" w:hAnsiTheme="majorHAnsi" w:cstheme="majorHAnsi"/>
+          <w:noProof/>
           <w:sz w:val="28"/>
           <w:szCs w:val="28"/>
           <w:lang w:val="vi-VN"/>
@@ -7178,7 +7167,7 @@
           <w:lang w:val="vi-VN"/>
         </w:rPr>
         <w:drawing>
-          <wp:anchor distT="0" distB="0" distL="114300" distR="114300" simplePos="0" relativeHeight="251681792" behindDoc="1" locked="0" layoutInCell="1" allowOverlap="1" wp14:anchorId="5B52B32A" wp14:editId="364AC9C8">
+          <wp:anchor distT="0" distB="0" distL="114300" distR="114300" simplePos="0" relativeHeight="251681792" behindDoc="1" locked="0" layoutInCell="1" allowOverlap="1" wp14:anchorId="5B52B32A" wp14:editId="1679A96D">
             <wp:simplePos x="0" y="0"/>
             <wp:positionH relativeFrom="margin">
               <wp:posOffset>4735888</wp:posOffset>
@@ -7757,6 +7746,7 @@
       </w:r>
       <w:r>
         <w:rPr>
+          <w:noProof/>
           <w:lang w:val="vi-VN"/>
         </w:rPr>
         <w:drawing>
@@ -7998,34 +7988,34 @@
         </w:rPr>
         <w:lastRenderedPageBreak/>
         <w:tab/>
-        <w:t xml:space="preserve">Để tránh tình trạng overfitting hay còn gọi là họt vẹt khi cho model học 100% ảnh, nhóm không sử dụng toàn bộ dữ liệu để huấn luyện mà thay vào đó dùng bộ dữ liệu tổng thể để chia dữ liệu hiện tại ra làm 3 tập con độc lập </w:t>
-      </w:r>
-      <w:r>
-        <w:rPr>
-          <w:rFonts w:asciiTheme="majorHAnsi" w:hAnsiTheme="majorHAnsi" w:cstheme="majorHAnsi"/>
-          <w:sz w:val="28"/>
-          <w:szCs w:val="28"/>
-          <w:lang w:val="vi-VN"/>
-        </w:rPr>
-        <w:t xml:space="preserve">nhau. </w:t>
-      </w:r>
-      <w:r>
-        <w:rPr>
-          <w:rFonts w:asciiTheme="majorHAnsi" w:hAnsiTheme="majorHAnsi" w:cstheme="majorHAnsi"/>
-          <w:sz w:val="28"/>
-          <w:szCs w:val="28"/>
-          <w:lang w:val="vi-VN"/>
-        </w:rPr>
-        <w:t>Việc phân giúp đảm bảo cho mô hình có đầy đủ dữ liệu để học (Train), đủ dữ liệu để tinh chỉnh (Val) và một tập dữ liệu hoàn toàn mới để đánh giá kết quả cuối cùng (Test).</w:t>
-      </w:r>
-      <w:r>
-        <w:rPr>
-          <w:rFonts w:asciiTheme="majorHAnsi" w:hAnsiTheme="majorHAnsi" w:cstheme="majorHAnsi"/>
-          <w:sz w:val="28"/>
-          <w:szCs w:val="28"/>
-          <w:lang w:val="vi-VN"/>
-        </w:rPr>
-        <w:t xml:space="preserve"> Việc phân chia được nhóm thực hiện qua đoạn code </w:t>
+        <w:t xml:space="preserve">Để tránh tình trạng overfitting hay còn gọi là </w:t>
+      </w:r>
+      <w:r>
+        <w:rPr>
+          <w:rFonts w:asciiTheme="majorHAnsi" w:hAnsiTheme="majorHAnsi" w:cstheme="majorHAnsi"/>
+          <w:sz w:val="28"/>
+          <w:szCs w:val="28"/>
+          <w:lang w:val="vi-VN"/>
+        </w:rPr>
+        <w:t>học</w:t>
+      </w:r>
+      <w:r>
+        <w:rPr>
+          <w:rFonts w:asciiTheme="majorHAnsi" w:hAnsiTheme="majorHAnsi" w:cstheme="majorHAnsi"/>
+          <w:sz w:val="28"/>
+          <w:szCs w:val="28"/>
+          <w:lang w:val="vi-VN"/>
+        </w:rPr>
+        <w:t xml:space="preserve"> vẹt khi cho model học 100% ảnh, nhóm không sử dụng toàn bộ dữ liệu để huấn luyện mà thay vào đó dùng bộ dữ liệu tổng thể để chia dữ liệu hiện tại ra làm 3 tập con độc lập </w:t>
+      </w:r>
+      <w:r>
+        <w:rPr>
+          <w:rFonts w:asciiTheme="majorHAnsi" w:hAnsiTheme="majorHAnsi" w:cstheme="majorHAnsi"/>
+          <w:sz w:val="28"/>
+          <w:szCs w:val="28"/>
+          <w:lang w:val="vi-VN"/>
+        </w:rPr>
+        <w:t xml:space="preserve">nhau. Việc phân giúp đảm bảo cho mô hình có đầy đủ dữ liệu để học (Train), đủ dữ liệu để tinh chỉnh (Val) và một tập dữ liệu hoàn toàn mới để đánh giá kết quả cuối cùng (Test). Việc phân chia được nhóm thực hiện qua đoạn code </w:t>
       </w:r>
       <w:r>
         <w:rPr>
@@ -8564,7 +8554,7 @@
           <w:szCs w:val="28"/>
         </w:rPr>
         <w:drawing>
-          <wp:anchor distT="0" distB="0" distL="114300" distR="114300" simplePos="0" relativeHeight="251689984" behindDoc="1" locked="0" layoutInCell="1" allowOverlap="1" wp14:anchorId="35AB4989" wp14:editId="688B39A1">
+          <wp:anchor distT="0" distB="0" distL="114300" distR="114300" simplePos="0" relativeHeight="251689984" behindDoc="1" locked="0" layoutInCell="1" allowOverlap="1" wp14:anchorId="35AB4989" wp14:editId="07D3719D">
             <wp:simplePos x="0" y="0"/>
             <wp:positionH relativeFrom="margin">
               <wp:posOffset>-76200</wp:posOffset>
@@ -8845,6 +8835,7 @@
           <w:rFonts w:asciiTheme="majorHAnsi" w:hAnsiTheme="majorHAnsi" w:cstheme="majorHAnsi"/>
           <w:b/>
           <w:bCs/>
+          <w:noProof/>
           <w:sz w:val="28"/>
           <w:szCs w:val="28"/>
           <w:lang w:val="vi-VN"/>
@@ -8916,6 +8907,7 @@
         <w:t>Nhóm nạp mô hình ResNet18 với bộ trọng số (weights) đã được học sẵn trên ImageNet thay vì khởi tạo ngẫu nhiên.</w:t>
       </w:r>
     </w:p>
+    <w:bookmarkStart w:id="14" w:name="_Toc218212913"/>
     <w:p>
       <w:pPr>
         <w:pStyle w:val="Heading3"/>
@@ -8928,7 +8920,6 @@
           <w:lang w:val="vi-VN"/>
         </w:rPr>
       </w:pPr>
-      <w:bookmarkStart w:id="14" w:name="_Toc218212913"/>
       <w:r>
         <w:rPr>
           <w:b/>
@@ -9182,25 +9173,7 @@
           <w:szCs w:val="28"/>
           <w:lang w:val="vi-VN"/>
         </w:rPr>
-        <w:t xml:space="preserve">cho các tham số của mô hình </w:t>
-      </w:r>
-      <w:r>
-        <w:rPr>
-          <w:rFonts w:asciiTheme="majorHAnsi" w:hAnsiTheme="majorHAnsi" w:cstheme="majorHAnsi"/>
-          <w:sz w:val="28"/>
-          <w:szCs w:val="28"/>
-          <w:lang w:val="vi-VN"/>
-        </w:rPr>
-        <w:t xml:space="preserve">ban </w:t>
-      </w:r>
-      <w:r>
-        <w:rPr>
-          <w:rFonts w:asciiTheme="majorHAnsi" w:hAnsiTheme="majorHAnsi" w:cstheme="majorHAnsi"/>
-          <w:sz w:val="28"/>
-          <w:szCs w:val="28"/>
-          <w:lang w:val="vi-VN"/>
-        </w:rPr>
-        <w:t xml:space="preserve">đầu. Nhằm giữ nguyên các khả năng trích xuất các đặc trung cơ bản của mô hình tránh làm mất đặc trưng tổng quát sẵn từ imageNett rong khi tập dữ liệu còn nhóm còn hạn chế. </w:t>
+        <w:t xml:space="preserve">cho các tham số của mô hình ban đầu. Nhằm giữ nguyên các khả năng trích xuất các đặc trung cơ bản của mô hình tránh làm mất đặc trưng tổng quát sẵn từ imageNett rong khi tập dữ liệu còn nhóm còn hạn chế. </w:t>
       </w:r>
     </w:p>
     <w:p>
@@ -9361,6 +9334,7 @@
       <w:r>
         <w:rPr>
           <w:rFonts w:asciiTheme="majorHAnsi" w:hAnsiTheme="majorHAnsi" w:cstheme="majorHAnsi"/>
+          <w:noProof/>
           <w:sz w:val="28"/>
           <w:szCs w:val="28"/>
           <w:lang w:val="vi-VN"/>
@@ -9474,6 +9448,7 @@
       <w:r>
         <w:rPr>
           <w:rFonts w:asciiTheme="majorHAnsi" w:hAnsiTheme="majorHAnsi" w:cstheme="majorHAnsi"/>
+          <w:noProof/>
           <w:sz w:val="28"/>
           <w:szCs w:val="28"/>
           <w:lang w:val="vi-VN"/>
@@ -9780,17 +9755,7 @@
           <w:sz w:val="28"/>
           <w:szCs w:val="28"/>
         </w:rPr>
-        <w:t>CrossEntropyLoss(label_smoothing=0.</w:t>
-      </w:r>
-      <w:r>
-        <w:rPr>
-          <w:rFonts w:asciiTheme="majorHAnsi" w:hAnsiTheme="majorHAnsi" w:cstheme="majorHAnsi"/>
-          <w:i/>
-          <w:iCs/>
-          <w:sz w:val="28"/>
-          <w:szCs w:val="28"/>
-        </w:rPr>
-        <w:t>1</w:t>
+        <w:t>CrossEntropyLoss(label_smoothing=0.1</w:t>
       </w:r>
       <w:r>
         <w:rPr>
@@ -9969,6 +9934,7 @@
       <w:r>
         <w:rPr>
           <w:rFonts w:asciiTheme="majorHAnsi" w:hAnsiTheme="majorHAnsi" w:cstheme="majorHAnsi"/>
+          <w:noProof/>
           <w:sz w:val="28"/>
           <w:szCs w:val="28"/>
           <w:lang w:val="vi-VN"/>
@@ -10473,24 +10439,7 @@
           <w:lang w:val="vi-VN"/>
         </w:rPr>
         <w:tab/>
-      </w:r>
-      <w:r>
-        <w:rPr>
-          <w:rFonts w:asciiTheme="majorHAnsi" w:hAnsiTheme="majorHAnsi" w:cstheme="majorHAnsi"/>
-          <w:sz w:val="28"/>
-          <w:szCs w:val="28"/>
-          <w:lang w:val="vi-VN"/>
-        </w:rPr>
-        <w:t>Sau khi huấn luyện hoàn tất, mô hình được đánh giá trên tập test – tập dữ liệu hoàn toàn độc lập với quá trình huấn luyện.</w:t>
-      </w:r>
-      <w:r>
-        <w:rPr>
-          <w:rFonts w:asciiTheme="majorHAnsi" w:hAnsiTheme="majorHAnsi" w:cstheme="majorHAnsi"/>
-          <w:sz w:val="28"/>
-          <w:szCs w:val="28"/>
-          <w:lang w:val="vi-VN"/>
-        </w:rPr>
-        <w:t xml:space="preserve"> </w:t>
+        <w:t xml:space="preserve">Sau khi huấn luyện hoàn tất, mô hình được đánh giá trên tập test – tập dữ liệu hoàn toàn độc lập với quá trình huấn luyện. </w:t>
       </w:r>
       <w:r>
         <w:rPr>
@@ -10896,15 +10845,7 @@
           <w:sz w:val="28"/>
           <w:szCs w:val="28"/>
         </w:rPr>
-        <w:t xml:space="preserve">Đường Val Loss (cam) bám rất sát và có xu hướng thấp hơn đường Train Loss (xanh) ở giai đoạn đầu. Điều này cho thấy mô hình tổng quát hóa tốt và không bị hiện tượng </w:t>
-      </w:r>
-      <w:r>
-        <w:rPr>
-          <w:rFonts w:asciiTheme="majorHAnsi" w:hAnsiTheme="majorHAnsi" w:cstheme="majorHAnsi"/>
-          <w:sz w:val="28"/>
-          <w:szCs w:val="28"/>
-        </w:rPr>
-        <w:t>overfitting</w:t>
+        <w:t>Đường Val Loss (cam) bám rất sát và có xu hướng thấp hơn đường Train Loss (xanh) ở giai đoạn đầu. Điều này cho thấy mô hình tổng quát hóa tốt và không bị hiện tượng overfitting</w:t>
       </w:r>
       <w:r>
         <w:rPr>
@@ -11112,7 +11053,16 @@
           <w:szCs w:val="28"/>
           <w:lang w:val="vi-VN"/>
         </w:rPr>
-        <w:t xml:space="preserve">Do sự tương dồng về ký hiệu chữ E và B vì cả 2 đều có điểm chung là 4 ngón và ngón cái gập vào chỉ khác nhau là chữ E co lại B thì duỗi ra M và A đều là sự gập của các ngón tay nên khiến mô hình cũng khó nhận diện </w:t>
+        <w:t xml:space="preserve">Do sự tương dồng về ký hiệu chữ E và B vì cả 2 đều có điểm chung là 4 ngón và ngón cái gập vào chỉ khác nhau là chữ E co lại B thì duỗi ra M và A đều là sự gập của các ngón tay nên khiến mô hình cũng khó nhận </w:t>
+      </w:r>
+      <w:r>
+        <w:rPr>
+          <w:rFonts w:asciiTheme="majorHAnsi" w:hAnsiTheme="majorHAnsi" w:cstheme="majorHAnsi"/>
+          <w:sz w:val="28"/>
+          <w:szCs w:val="28"/>
+          <w:lang w:val="vi-VN"/>
+        </w:rPr>
+        <w:t>diện. M và N gây khó nhận biết khi cùng tư thế nhưng có số ngón tay khác nhau camera dễ nhầm lẫn khi đưa tay lên chồng hình với lại cả cánh tay gây khó khăn cho việc nhận biết</w:t>
       </w:r>
     </w:p>
     <w:p>
@@ -11275,6 +11225,22 @@
         <w:t>Link data :</w:t>
       </w:r>
       <w:bookmarkEnd w:id="23"/>
+      <w:r>
+        <w:rPr>
+          <w:rFonts w:cstheme="majorHAnsi"/>
+          <w:color w:val="auto"/>
+          <w:lang w:val="vi-VN"/>
+        </w:rPr>
+        <w:t xml:space="preserve"> </w:t>
+      </w:r>
+      <w:r>
+        <w:rPr>
+          <w:rFonts w:cstheme="majorHAnsi"/>
+          <w:color w:val="auto"/>
+          <w:lang w:val="vi-VN"/>
+        </w:rPr>
+        <w:t>https://drive.google.com/drive/folders/11IO67cWi5cxRd5elwkVugikfaAEVAEeO?usp=sharing</w:t>
+      </w:r>
     </w:p>
     <w:p>
       <w:pPr>
@@ -12876,6 +12842,7 @@
   <w:style w:type="character" w:default="1" w:styleId="DefaultParagraphFont">
     <w:name w:val="Default Paragraph Font"/>
     <w:uiPriority w:val="1"/>
+    <w:semiHidden/>
     <w:unhideWhenUsed/>
   </w:style>
   <w:style w:type="table" w:default="1" w:styleId="TableNormal">

</xml_diff>